<commit_message>
Cover Letter Application. Added third body paragraph and added 4 cover letter templates to reflect this
</commit_message>
<xml_diff>
--- a/my_app/dashboard/applications/cover_letter/backend/templates/cover_letter_template_all.docx
+++ b/my_app/dashboard/applications/cover_letter/backend/templates/cover_letter_template_all.docx
@@ -69,7 +69,61 @@
           <w:szCs w:val="24"/>
           <w:lang w:val="en-US"/>
         </w:rPr>
-        <w:t>&lt;email&gt; | &lt;phone&gt; | &lt;social&gt; | &lt;extra&gt;</w:t>
+        <w:t xml:space="preserve">&lt;email&gt; </w:t>
+      </w:r>
+      <w:r>
+        <w:rPr>
+          <w:rFonts w:hint="default" w:ascii="Arial" w:hAnsi="Arial" w:cs="Arial"/>
+          <w:sz w:val="36"/>
+          <w:szCs w:val="36"/>
+          <w:lang w:val="en-US"/>
+        </w:rPr>
+        <w:t>|</w:t>
+      </w:r>
+      <w:r>
+        <w:rPr>
+          <w:rFonts w:hint="default" w:ascii="Arial" w:hAnsi="Arial" w:cs="Arial"/>
+          <w:sz w:val="24"/>
+          <w:szCs w:val="24"/>
+          <w:lang w:val="en-US"/>
+        </w:rPr>
+        <w:t xml:space="preserve"> &lt;phone&gt; </w:t>
+      </w:r>
+      <w:r>
+        <w:rPr>
+          <w:rFonts w:hint="default" w:ascii="Arial" w:hAnsi="Arial" w:cs="Arial"/>
+          <w:sz w:val="36"/>
+          <w:szCs w:val="36"/>
+          <w:lang w:val="en-US"/>
+        </w:rPr>
+        <w:t>|</w:t>
+      </w:r>
+      <w:r>
+        <w:rPr>
+          <w:rFonts w:hint="default" w:ascii="Arial" w:hAnsi="Arial" w:cs="Arial"/>
+          <w:sz w:val="24"/>
+          <w:szCs w:val="24"/>
+          <w:lang w:val="en-US"/>
+        </w:rPr>
+        <w:t xml:space="preserve"> &lt;social&gt; </w:t>
+      </w:r>
+      <w:r>
+        <w:rPr>
+          <w:rFonts w:hint="default" w:ascii="Arial" w:hAnsi="Arial" w:cs="Arial"/>
+          <w:sz w:val="36"/>
+          <w:szCs w:val="36"/>
+          <w:lang w:val="en-US"/>
+        </w:rPr>
+        <w:t>|</w:t>
+      </w:r>
+      <w:r>
+        <w:rPr>
+          <w:rFonts w:hint="default" w:ascii="Arial" w:hAnsi="Arial" w:cs="Arial"/>
+          <w:sz w:val="24"/>
+          <w:szCs w:val="24"/>
+          <w:lang w:val="en-US"/>
+        </w:rPr>
+        <w:t xml:space="preserve"> &lt;extra&gt;</w:t>
       </w:r>
     </w:p>
     <w:p>
@@ -252,10 +306,19 @@
           <w:szCs w:val="24"/>
           <w:lang w:val="en-US"/>
         </w:rPr>
-        <w:t>I am excited to have the opportunity to apply to &lt;company&gt; for the &lt;position&gt; position. &lt;paragraph1&gt;</w:t>
+        <w:t xml:space="preserve">I’m excited to apply for the </w:t>
       </w:r>
       <w:bookmarkStart w:id="0" w:name="_GoBack"/>
       <w:bookmarkEnd w:id="0"/>
+      <w:r>
+        <w:rPr>
+          <w:rFonts w:hint="default" w:ascii="Arial" w:hAnsi="Arial" w:cs="Arial"/>
+          <w:sz w:val="24"/>
+          <w:szCs w:val="24"/>
+          <w:lang w:val="en-US"/>
+        </w:rPr>
+        <w:t>&lt;position&gt; position at &lt;company&gt;. &lt;paragraph1&gt;</w:t>
+      </w:r>
     </w:p>
     <w:p>
       <w:pPr>
@@ -376,7 +439,7 @@
           <w:szCs w:val="24"/>
           <w:lang w:val="en-US"/>
         </w:rPr>
-        <w:t>Please find my attached resume, which details my experience and qualifications for the &lt;position&gt; position. If you have any questions, please do not hesitate to contact me and I will be happy to explain further. Thank you for your time and consideration.</w:t>
+        <w:t>&lt;paragraph3&gt;</w:t>
       </w:r>
     </w:p>
     <w:p>
@@ -409,6 +472,94 @@
       <w:pPr>
         <w:keepNext w:val="0"/>
         <w:keepLines w:val="0"/>
+        <w:widowControl/>
+        <w:suppressLineNumbers w:val="0"/>
+        <w:jc w:val="left"/>
+      </w:pPr>
+      <w:r>
+        <w:rPr>
+          <w:rFonts w:ascii="Arial" w:hAnsi="Arial" w:eastAsia="SimSun" w:cs="Arial"/>
+          <w:color w:val="000000"/>
+          <w:kern w:val="0"/>
+          <w:sz w:val="24"/>
+          <w:szCs w:val="24"/>
+          <w:lang w:val="en-US" w:eastAsia="zh-CN" w:bidi="ar"/>
+        </w:rPr>
+        <w:t>Please find my attached resume, which details my experience and qualifications for</w:t>
+      </w:r>
+      <w:r>
+        <w:rPr>
+          <w:rFonts w:hint="default" w:ascii="Arial" w:hAnsi="Arial" w:eastAsia="SimSun" w:cs="Arial"/>
+          <w:color w:val="000000"/>
+          <w:kern w:val="0"/>
+          <w:sz w:val="24"/>
+          <w:szCs w:val="24"/>
+          <w:lang w:val="en-US" w:eastAsia="zh-CN" w:bidi="ar"/>
+        </w:rPr>
+        <w:t xml:space="preserve"> the </w:t>
+      </w:r>
+      <w:r>
+        <w:rPr>
+          <w:rFonts w:hint="default" w:ascii="Arial" w:hAnsi="Arial" w:cs="Arial"/>
+          <w:sz w:val="24"/>
+          <w:szCs w:val="24"/>
+          <w:lang w:val="en-US"/>
+        </w:rPr>
+        <w:t xml:space="preserve">&lt;position&gt; position. </w:t>
+      </w:r>
+      <w:r>
+        <w:rPr>
+          <w:rFonts w:ascii="Arial" w:hAnsi="Arial" w:eastAsia="SimSun" w:cs="Arial"/>
+          <w:color w:val="000000"/>
+          <w:kern w:val="0"/>
+          <w:sz w:val="24"/>
+          <w:szCs w:val="24"/>
+          <w:lang w:val="en-US" w:eastAsia="zh-CN" w:bidi="ar"/>
+        </w:rPr>
+        <w:t>If you have any questions, please do not</w:t>
+      </w:r>
+      <w:r>
+        <w:rPr>
+          <w:rFonts w:hint="default" w:ascii="Arial" w:hAnsi="Arial" w:eastAsia="SimSun" w:cs="Arial"/>
+          <w:color w:val="000000"/>
+          <w:kern w:val="0"/>
+          <w:sz w:val="24"/>
+          <w:szCs w:val="24"/>
+          <w:lang w:val="en-US" w:eastAsia="zh-CN" w:bidi="ar"/>
+        </w:rPr>
+        <w:t xml:space="preserve"> hesitate to contact me, I’d be happy to discuss further. Thank you for your time and consideration.</w:t>
+      </w:r>
+    </w:p>
+    <w:p>
+      <w:pPr>
+        <w:keepNext w:val="0"/>
+        <w:keepLines w:val="0"/>
+        <w:pageBreakBefore w:val="0"/>
+        <w:widowControl/>
+        <w:kinsoku/>
+        <w:wordWrap/>
+        <w:overflowPunct/>
+        <w:topLinePunct w:val="0"/>
+        <w:autoSpaceDE/>
+        <w:autoSpaceDN/>
+        <w:bidi w:val="0"/>
+        <w:adjustRightInd/>
+        <w:snapToGrid/>
+        <w:spacing w:line="240" w:lineRule="auto"/>
+        <w:jc w:val="left"/>
+        <w:textAlignment w:val="auto"/>
+        <w:rPr>
+          <w:rFonts w:hint="default" w:ascii="Arial" w:hAnsi="Arial" w:cs="Arial"/>
+          <w:sz w:val="24"/>
+          <w:szCs w:val="24"/>
+          <w:lang w:val="en-US"/>
+        </w:rPr>
+      </w:pPr>
+    </w:p>
+    <w:p>
+      <w:pPr>
+        <w:keepNext w:val="0"/>
+        <w:keepLines w:val="0"/>
         <w:pageBreakBefore w:val="0"/>
         <w:widowControl/>
         <w:kinsoku/>
@@ -474,18 +625,6 @@
         </w:rPr>
         <w:t>&lt;name&gt;</w:t>
       </w:r>
-    </w:p>
-    <w:p>
-      <w:pPr>
-        <w:spacing w:line="360" w:lineRule="auto"/>
-        <w:jc w:val="both"/>
-        <w:rPr>
-          <w:rFonts w:hint="default" w:ascii="Arial" w:hAnsi="Arial" w:cs="Arial"/>
-          <w:sz w:val="24"/>
-          <w:szCs w:val="24"/>
-          <w:lang w:val="en-US"/>
-        </w:rPr>
-      </w:pPr>
     </w:p>
     <w:sectPr>
       <w:pgSz w:w="11906" w:h="16838"/>
@@ -502,7 +641,7 @@
   <w:docDefaults>
     <w:rPrDefault>
       <w:rPr>
-        <w:rFonts w:asciiTheme="minorHAnsi" w:hAnsiTheme="minorHAnsi" w:eastAsiaTheme="minorEastAsia" w:cstheme="minorBidi"/>
+        <w:rFonts w:ascii="Times New Roman" w:hAnsi="Times New Roman" w:eastAsia="SimSun" w:cs="Times New Roman"/>
       </w:rPr>
     </w:rPrDefault>
     <w:pPrDefault/>
@@ -611,7 +750,7 @@
     <w:lsdException w:unhideWhenUsed="0" w:uiPriority="0" w:semiHidden="0" w:name="HTML Sample"/>
     <w:lsdException w:unhideWhenUsed="0" w:uiPriority="0" w:semiHidden="0" w:name="HTML Typewriter"/>
     <w:lsdException w:unhideWhenUsed="0" w:uiPriority="0" w:semiHidden="0" w:name="HTML Variable"/>
-    <w:lsdException w:unhideWhenUsed="0" w:uiPriority="0" w:name="Normal Table"/>
+    <w:lsdException w:qFormat="1" w:unhideWhenUsed="0" w:uiPriority="0" w:name="Normal Table"/>
     <w:lsdException w:unhideWhenUsed="0" w:uiPriority="0" w:semiHidden="0" w:name="annotation subject"/>
     <w:lsdException w:unhideWhenUsed="0" w:uiPriority="0" w:semiHidden="0" w:name="Table Simple 1"/>
     <w:lsdException w:unhideWhenUsed="0" w:uiPriority="0" w:semiHidden="0" w:name="Table Simple 2"/>
@@ -774,6 +913,7 @@
   <w:style w:type="table" w:default="1" w:styleId="3">
     <w:name w:val="Normal Table"/>
     <w:semiHidden/>
+    <w:qFormat/>
     <w:uiPriority w:val="0"/>
     <w:tblPr>
       <w:tblCellMar>

</xml_diff>

<commit_message>
Auth. Added user terms of use and privacy policy to Authentication pages.
</commit_message>
<xml_diff>
--- a/my_app/dashboard/applications/cover_letter/backend/templates/cover_letter_template_all.docx
+++ b/my_app/dashboard/applications/cover_letter/backend/templates/cover_letter_template_all.docx
@@ -301,12 +301,26 @@
       </w:pPr>
       <w:r>
         <w:rPr>
-          <w:rFonts w:hint="default" w:ascii="Arial" w:hAnsi="Arial" w:cs="Arial"/>
-          <w:sz w:val="24"/>
-          <w:szCs w:val="24"/>
-          <w:lang w:val="en-US"/>
-        </w:rPr>
-        <w:t xml:space="preserve">I’m excited to apply for the </w:t>
+          <w:rFonts w:hint="default" w:ascii="Arial" w:hAnsi="Arial" w:eastAsia="Segoe UI" w:cs="Arial"/>
+          <w:i w:val="0"/>
+          <w:iCs w:val="0"/>
+          <w:caps w:val="0"/>
+          <w:color w:val="000000"/>
+          <w:spacing w:val="0"/>
+          <w:sz w:val="24"/>
+          <w:szCs w:val="24"/>
+          <w:shd w:val="clear" w:fill="FFFFFF"/>
+        </w:rPr>
+        <w:t>I am excited to have the opportunity to apply to</w:t>
+      </w:r>
+      <w:r>
+        <w:rPr>
+          <w:rFonts w:hint="default" w:ascii="Arial" w:hAnsi="Arial" w:cs="Arial"/>
+          <w:sz w:val="24"/>
+          <w:szCs w:val="24"/>
+          <w:lang w:val="en-US"/>
+        </w:rPr>
+        <w:t xml:space="preserve"> &lt;company&gt; for the &lt;position&gt; position.</w:t>
       </w:r>
       <w:bookmarkStart w:id="0" w:name="_GoBack"/>
       <w:bookmarkEnd w:id="0"/>
@@ -317,7 +331,7 @@
           <w:szCs w:val="24"/>
           <w:lang w:val="en-US"/>
         </w:rPr>
-        <w:t>&lt;position&gt; position at &lt;company&gt;. &lt;paragraph1&gt;</w:t>
+        <w:t xml:space="preserve"> &lt;paragraph1&gt;</w:t>
       </w:r>
     </w:p>
     <w:p>
@@ -475,6 +489,10 @@
         <w:widowControl/>
         <w:suppressLineNumbers w:val="0"/>
         <w:jc w:val="left"/>
+        <w:rPr>
+          <w:sz w:val="24"/>
+          <w:szCs w:val="24"/>
+        </w:rPr>
       </w:pPr>
       <w:r>
         <w:rPr>

</xml_diff>